<commit_message>
Graphical Refactor of ITD
We've just done the ATD and we think it was good to refactor the graphic of our ITD document as it was different to the other document.
</commit_message>
<xml_diff>
--- a/RASD/ITD.docx
+++ b/RASD/ITD.docx
@@ -956,8 +956,8 @@
           <w:lang w:val="en-US"/>
         </w:rPr>
       </w:pPr>
-      <w:bookmarkStart w:id="0" w:name="OLE_LINK2"/>
-      <w:bookmarkStart w:id="1" w:name="_Toc503658601"/>
+      <w:bookmarkStart w:id="0" w:name="_Toc503658601"/>
+      <w:bookmarkStart w:id="1" w:name="OLE_LINK2"/>
       <w:r>
         <w:rPr>
           <w:sz w:val="36"/>
@@ -976,7 +976,7 @@
         <w:t>eam</w:t>
       </w:r>
       <w:bookmarkStart w:id="2" w:name="_Toc496903492"/>
-      <w:bookmarkEnd w:id="1"/>
+      <w:bookmarkEnd w:id="0"/>
     </w:p>
     <w:p>
       <w:pPr>
@@ -1046,7 +1046,7 @@
         </w:rPr>
       </w:pPr>
       <w:bookmarkStart w:id="3" w:name="_Toc503658602"/>
-      <w:bookmarkEnd w:id="0"/>
+      <w:bookmarkEnd w:id="1"/>
       <w:bookmarkEnd w:id="2"/>
       <w:r>
         <w:rPr>
@@ -1269,8 +1269,8 @@
           <w:lang w:val="en-US"/>
         </w:rPr>
       </w:pPr>
-      <w:bookmarkStart w:id="5" w:name="OLE_LINK1"/>
-      <w:bookmarkStart w:id="6" w:name="_Toc503658604"/>
+      <w:bookmarkStart w:id="5" w:name="_Toc503658604"/>
+      <w:bookmarkStart w:id="6" w:name="OLE_LINK1"/>
       <w:r>
         <w:rPr>
           <w:sz w:val="36"/>
@@ -1279,9 +1279,9 @@
         <w:lastRenderedPageBreak/>
         <w:t>Project Description</w:t>
       </w:r>
-      <w:bookmarkEnd w:id="6"/>
-    </w:p>
-    <w:bookmarkEnd w:id="5"/>
+      <w:bookmarkEnd w:id="5"/>
+    </w:p>
+    <w:bookmarkEnd w:id="6"/>
     <w:p>
       <w:pPr>
         <w:pStyle w:val="Corpotesto"/>
@@ -1869,31 +1869,7 @@
         <w:rPr>
           <w:lang w:val="en-US"/>
         </w:rPr>
-        <w:t xml:space="preserve"> </w:t>
-      </w:r>
-      <w:r>
-        <w:rPr>
-          <w:lang w:val="en-US"/>
-        </w:rPr>
-        <w:t>that is</w:t>
-      </w:r>
-      <w:r>
-        <w:rPr>
-          <w:lang w:val="en-US"/>
-        </w:rPr>
-        <w:t xml:space="preserve"> c</w:t>
-      </w:r>
-      <w:r>
-        <w:rPr>
-          <w:lang w:val="en-US"/>
-        </w:rPr>
-        <w:t>onnected with all the Dao interfaces that are properly autowired inside the class.</w:t>
-      </w:r>
-      <w:r>
-        <w:rPr>
-          <w:lang w:val="en-US"/>
-        </w:rPr>
-        <w:t xml:space="preserve"> T</w:t>
+        <w:t xml:space="preserve"> that is connected with all the Dao interfaces that are properly autowired inside the class. T</w:t>
       </w:r>
       <w:r>
         <w:rPr>
@@ -3365,7 +3341,7 @@
           <w:color w:val="00B050"/>
           <w:lang w:val="en-US"/>
         </w:rPr>
-        <w:t>-Data Manager Developed and tested</w:t>
+        <w:t>Data Manager Developed and tested</w:t>
       </w:r>
     </w:p>
     <w:p>
@@ -3388,7 +3364,7 @@
           <w:color w:val="00B050"/>
           <w:lang w:val="en-US"/>
         </w:rPr>
-        <w:t>-Route Manager Developed and tested                   </w:t>
+        <w:t>Route Manager Developed and tested                   </w:t>
       </w:r>
       <w:r>
         <w:rPr>
@@ -3420,7 +3396,7 @@
           <w:color w:val="00B050"/>
           <w:lang w:val="en-US"/>
         </w:rPr>
-        <w:t xml:space="preserve">-Mobile App component. Developed </w:t>
+        <w:t xml:space="preserve">Mobile App component. Developed </w:t>
       </w:r>
     </w:p>
     <w:p>
@@ -3677,7 +3653,7 @@
           <w:color w:val="92D050"/>
           <w:lang w:val="en-US"/>
         </w:rPr>
-        <w:t>-Data Manager.</w:t>
+        <w:t>Data Manager.</w:t>
       </w:r>
       <w:r>
         <w:rPr>
@@ -3726,7 +3702,7 @@
           <w:color w:val="92D050"/>
           <w:lang w:val="en-US"/>
         </w:rPr>
-        <w:t>-Mobile App component.</w:t>
+        <w:t>Mobile App component.</w:t>
       </w:r>
       <w:r>
         <w:rPr>
@@ -3846,7 +3822,7 @@
           <w:color w:val="C00000"/>
           <w:lang w:val="en-US"/>
         </w:rPr>
-        <w:t>-Data Manager.</w:t>
+        <w:t>Data Manager.</w:t>
       </w:r>
     </w:p>
     <w:p>
@@ -3892,7 +3868,7 @@
           <w:color w:val="C00000"/>
           <w:lang w:val="en-US"/>
         </w:rPr>
-        <w:t>-Notifications Manager not developed</w:t>
+        <w:t>Notifications Manager not developed</w:t>
       </w:r>
     </w:p>
     <w:p>
@@ -3995,7 +3971,7 @@
           <w:rFonts w:ascii="Garamond" w:hAnsi="Garamond" w:cs="Arial"/>
           <w:color w:val="00B050"/>
         </w:rPr>
-        <w:t>-Data Manager.</w:t>
+        <w:t>Data Manager.</w:t>
       </w:r>
     </w:p>
     <w:p>
@@ -4011,12 +3987,14 @@
           <w:color w:val="00B050"/>
         </w:rPr>
       </w:pPr>
+      <w:bookmarkStart w:id="13" w:name="_GoBack"/>
+      <w:bookmarkEnd w:id="13"/>
       <w:r>
         <w:rPr>
           <w:rFonts w:ascii="Garamond" w:hAnsi="Garamond" w:cs="Arial"/>
           <w:color w:val="00B050"/>
         </w:rPr>
-        <w:t>-Mobile App component.</w:t>
+        <w:t>Mobile App component.</w:t>
       </w:r>
     </w:p>
     <w:p>
@@ -4837,8 +4815,8 @@
           <w:lang w:val="en-US"/>
         </w:rPr>
       </w:pPr>
-      <w:bookmarkStart w:id="13" w:name="OLE_LINK6"/>
       <w:bookmarkStart w:id="14" w:name="_Toc503658608"/>
+      <w:bookmarkStart w:id="15" w:name="OLE_LINK6"/>
       <w:r>
         <w:rPr>
           <w:sz w:val="36"/>
@@ -4848,7 +4826,7 @@
       </w:r>
       <w:bookmarkEnd w:id="14"/>
     </w:p>
-    <w:bookmarkEnd w:id="13"/>
+    <w:bookmarkEnd w:id="15"/>
     <w:p>
       <w:pPr>
         <w:pStyle w:val="NormaleWeb"/>
@@ -5594,7 +5572,7 @@
           <w:lang w:val="en-US"/>
         </w:rPr>
       </w:pPr>
-      <w:bookmarkStart w:id="15" w:name="_Toc503658609"/>
+      <w:bookmarkStart w:id="16" w:name="_Toc503658609"/>
       <w:r>
         <w:rPr>
           <w:sz w:val="36"/>
@@ -5602,7 +5580,7 @@
         </w:rPr>
         <w:t>How to install the app</w:t>
       </w:r>
-      <w:bookmarkEnd w:id="15"/>
+      <w:bookmarkEnd w:id="16"/>
     </w:p>
     <w:p>
       <w:pPr>
@@ -5727,8 +5705,6 @@
         </w:rPr>
         <w:t>and install it into the device (the android version must be &gt;= 7.0), don’t forget to set in you device settings the possibility to “install app from unknown source”.</w:t>
       </w:r>
-      <w:bookmarkStart w:id="16" w:name="_GoBack"/>
-      <w:bookmarkEnd w:id="16"/>
     </w:p>
     <w:p>
       <w:pPr>
@@ -5915,7 +5891,7 @@
         <w:noProof/>
         <w:szCs w:val="20"/>
       </w:rPr>
-      <w:t>7</w:t>
+      <w:t>9</w:t>
     </w:r>
     <w:r>
       <w:rPr>
@@ -10864,7 +10840,7 @@
 </file>
 
 <file path=customXml/itemProps2.xml><?xml version="1.0" encoding="utf-8"?>
-<ds:datastoreItem xmlns:ds="http://schemas.openxmlformats.org/officeDocument/2006/customXml" ds:itemID="{3E3DC84F-7F63-4F6F-B72B-9ACCE0B2754F}">
+<ds:datastoreItem xmlns:ds="http://schemas.openxmlformats.org/officeDocument/2006/customXml" ds:itemID="{F8431011-ABE7-4181-BBEE-434BC2B80701}">
   <ds:schemaRefs>
     <ds:schemaRef ds:uri="http://schemas.openxmlformats.org/officeDocument/2006/bibliography"/>
   </ds:schemaRefs>

</xml_diff>